<commit_message>
add stamp on documents
</commit_message>
<xml_diff>
--- a/backend/templates/docx/act_counts/Шаблон акта сверки.docx
+++ b/backend/templates/docx/act_counts/Шаблон акта сверки.docx
@@ -167,24 +167,7 @@
           <w:u w:val="none"/>
           <w:em w:val="none"/>
         </w:rPr>
-        <w:t>dadata</w:t>
-      </w:r>
-      <w:r>
-        <w:rPr>
-          <w:rFonts w:ascii="Times New Roman" w:hAnsi="Times New Roman"/>
-          <w:b w:val="false"/>
-          <w:i w:val="false"/>
-          <w:strike w:val="false"/>
-          <w:dstrike w:val="false"/>
-          <w:outline w:val="false"/>
-          <w:shadow w:val="false"/>
-          <w:color w:val="000000"/>
-          <w:sz w:val="20"/>
-          <w:szCs w:val="20"/>
-          <w:u w:val="none"/>
-          <w:em w:val="none"/>
-        </w:rPr>
-        <w:t>_name</w:t>
+        <w:t>dadata_name</w:t>
       </w:r>
       <w:r>
         <w:rPr>
@@ -297,39 +280,7 @@
           <w:u w:val="none"/>
           <w:em w:val="none"/>
         </w:rPr>
-        <w:t xml:space="preserve">Мы, нижеподписавшиеся, Управляющий директор ООО "ЭКОТЕК" Функ Андрей Иванович, с одной стороны, и </w:t>
-      </w:r>
-      <w:r>
-        <w:rPr>
-          <w:rFonts w:ascii="Times New Roman" w:hAnsi="Times New Roman"/>
-          <w:b w:val="false"/>
-          <w:i w:val="false"/>
-          <w:strike w:val="false"/>
-          <w:dstrike w:val="false"/>
-          <w:outline w:val="false"/>
-          <w:shadow w:val="false"/>
-          <w:color w:val="000000"/>
-          <w:sz w:val="20"/>
-          <w:u w:val="none"/>
-          <w:em w:val="none"/>
-        </w:rPr>
-        <w:t>{% if consumer.director_status %}</w:t>
-      </w:r>
-      <w:r>
-        <w:rPr>
-          <w:rFonts w:ascii="Times New Roman" w:hAnsi="Times New Roman"/>
-          <w:b w:val="false"/>
-          <w:i w:val="false"/>
-          <w:strike w:val="false"/>
-          <w:dstrike w:val="false"/>
-          <w:outline w:val="false"/>
-          <w:shadow w:val="false"/>
-          <w:color w:val="000000"/>
-          <w:sz w:val="20"/>
-          <w:u w:val="none"/>
-          <w:em w:val="none"/>
-        </w:rPr>
-        <w:t>{{ consumer.director_status</w:t>
+        <w:t>Мы, нижеподписавшиеся, Управляющий директор ООО "ЭКОТЕК" Функ Андрей Иванович, с одной стороны, и {% if consumer.director_status %}{{ consumer.director_status</w:t>
       </w:r>
       <w:bookmarkStart w:id="2" w:name="__DdeLink__1621_131828001"/>
       <w:r>
@@ -382,24 +333,7 @@
           <w:u w:val="none"/>
           <w:em w:val="none"/>
         </w:rPr>
-        <w:t xml:space="preserve"> }}</w:t>
-      </w:r>
-      <w:r>
-        <w:rPr>
-          <w:rFonts w:ascii="Times New Roman" w:hAnsi="Times New Roman"/>
-          <w:b w:val="false"/>
-          <w:bCs w:val="false"/>
-          <w:i w:val="false"/>
-          <w:strike w:val="false"/>
-          <w:dstrike w:val="false"/>
-          <w:outline w:val="false"/>
-          <w:shadow w:val="false"/>
-          <w:color w:val="000000"/>
-          <w:sz w:val="20"/>
-          <w:u w:val="none"/>
-          <w:em w:val="none"/>
-        </w:rPr>
-        <w:t>{% else %}__________{% endif %}</w:t>
+        <w:t xml:space="preserve"> }}{% else %}__________{% endif %}</w:t>
       </w:r>
       <w:r>
         <w:rPr>
@@ -432,24 +366,7 @@
           <w:u w:val="none"/>
           <w:em w:val="none"/>
         </w:rPr>
-        <w:t>dadata</w:t>
-      </w:r>
-      <w:r>
-        <w:rPr>
-          <w:rFonts w:ascii="Times New Roman" w:hAnsi="Times New Roman"/>
-          <w:b w:val="false"/>
-          <w:i w:val="false"/>
-          <w:strike w:val="false"/>
-          <w:dstrike w:val="false"/>
-          <w:outline w:val="false"/>
-          <w:shadow w:val="false"/>
-          <w:color w:val="000000"/>
-          <w:sz w:val="20"/>
-          <w:szCs w:val="20"/>
-          <w:u w:val="none"/>
-          <w:em w:val="none"/>
-        </w:rPr>
-        <w:t xml:space="preserve">_name </w:t>
+        <w:t xml:space="preserve">dadata_name </w:t>
       </w:r>
       <w:r>
         <w:rPr>
@@ -465,39 +382,7 @@
           <w:u w:val="none"/>
           <w:em w:val="none"/>
         </w:rPr>
-        <w:t xml:space="preserve">}} </w:t>
-      </w:r>
-      <w:r>
-        <w:rPr>
-          <w:rFonts w:ascii="Times New Roman" w:hAnsi="Times New Roman"/>
-          <w:b w:val="false"/>
-          <w:i w:val="false"/>
-          <w:strike w:val="false"/>
-          <w:dstrike w:val="false"/>
-          <w:outline w:val="false"/>
-          <w:shadow w:val="false"/>
-          <w:color w:val="000000"/>
-          <w:sz w:val="20"/>
-          <w:u w:val="none"/>
-          <w:em w:val="none"/>
-        </w:rPr>
-        <w:t>{% if consumer.director_name %}</w:t>
-      </w:r>
-      <w:r>
-        <w:rPr>
-          <w:rFonts w:ascii="Times New Roman" w:hAnsi="Times New Roman"/>
-          <w:b w:val="false"/>
-          <w:i w:val="false"/>
-          <w:strike w:val="false"/>
-          <w:dstrike w:val="false"/>
-          <w:outline w:val="false"/>
-          <w:shadow w:val="false"/>
-          <w:color w:val="000000"/>
-          <w:sz w:val="20"/>
-          <w:u w:val="none"/>
-          <w:em w:val="none"/>
-        </w:rPr>
-        <w:t>{{ consumer.director_name }}</w:t>
+        <w:t>}} {% if consumer.director_name %}{{ consumer.director_name }}</w:t>
       </w:r>
       <w:r>
         <w:rPr>
@@ -572,12 +457,6 @@
         <w:tblW w:w="9683" w:type="dxa"/>
         <w:jc w:val="left"/>
         <w:tblInd w:w="0" w:type="dxa"/>
-        <w:tblBorders>
-          <w:top w:val="single" w:sz="2" w:space="0" w:color="000000"/>
-          <w:left w:val="single" w:sz="2" w:space="0" w:color="000000"/>
-          <w:bottom w:val="single" w:sz="2" w:space="0" w:color="000000"/>
-          <w:insideH w:val="single" w:sz="2" w:space="0" w:color="000000"/>
-        </w:tblBorders>
         <w:tblCellMar>
           <w:top w:w="55" w:type="dxa"/>
           <w:left w:w="51" w:type="dxa"/>
@@ -590,27 +469,26 @@
         <w:gridCol w:w="1965"/>
         <w:gridCol w:w="2"/>
         <w:gridCol w:w="898"/>
-        <w:gridCol w:w="2"/>
+        <w:gridCol w:w="3"/>
         <w:gridCol w:w="984"/>
         <w:gridCol w:w="2"/>
         <w:gridCol w:w="969"/>
-        <w:gridCol w:w="1967"/>
-        <w:gridCol w:w="3"/>
+        <w:gridCol w:w="1968"/>
+        <w:gridCol w:w="2"/>
         <w:gridCol w:w="897"/>
         <w:gridCol w:w="3"/>
-        <w:gridCol w:w="963"/>
+        <w:gridCol w:w="962"/>
       </w:tblGrid>
       <w:tr>
         <w:trPr/>
         <w:tc>
           <w:tcPr>
-            <w:tcW w:w="4877" w:type="dxa"/>
+            <w:tcW w:w="4878" w:type="dxa"/>
             <w:gridSpan w:val="6"/>
             <w:tcBorders>
               <w:top w:val="single" w:sz="2" w:space="0" w:color="000000"/>
               <w:left w:val="single" w:sz="2" w:space="0" w:color="000000"/>
               <w:bottom w:val="single" w:sz="2" w:space="0" w:color="000000"/>
-              <w:insideH w:val="single" w:sz="2" w:space="0" w:color="000000"/>
             </w:tcBorders>
             <w:shd w:fill="auto" w:val="clear"/>
             <w:vAlign w:val="center"/>
@@ -645,15 +523,13 @@
         </w:tc>
         <w:tc>
           <w:tcPr>
-            <w:tcW w:w="4804" w:type="dxa"/>
+            <w:tcW w:w="4803" w:type="dxa"/>
             <w:gridSpan w:val="7"/>
             <w:tcBorders>
               <w:top w:val="single" w:sz="2" w:space="0" w:color="000000"/>
               <w:left w:val="single" w:sz="2" w:space="0" w:color="000000"/>
               <w:bottom w:val="single" w:sz="2" w:space="0" w:color="000000"/>
               <w:right w:val="single" w:sz="2" w:space="0" w:color="000000"/>
-              <w:insideH w:val="single" w:sz="2" w:space="0" w:color="000000"/>
-              <w:insideV w:val="single" w:sz="2" w:space="0" w:color="000000"/>
             </w:tcBorders>
             <w:shd w:fill="auto" w:val="clear"/>
             <w:vAlign w:val="center"/>
@@ -696,41 +572,7 @@
                 <w:u w:val="none"/>
                 <w:em w:val="none"/>
               </w:rPr>
-              <w:t xml:space="preserve">  {{ consumer.</w:t>
-            </w:r>
-            <w:r>
-              <w:rPr>
-                <w:rFonts w:ascii="Times New Roman" w:hAnsi="Times New Roman"/>
-                <w:b w:val="false"/>
-                <w:i w:val="false"/>
-                <w:strike w:val="false"/>
-                <w:dstrike w:val="false"/>
-                <w:outline w:val="false"/>
-                <w:shadow w:val="false"/>
-                <w:color w:val="000000"/>
-                <w:sz w:val="16"/>
-                <w:szCs w:val="16"/>
-                <w:u w:val="none"/>
-                <w:em w:val="none"/>
-              </w:rPr>
-              <w:t>dadata</w:t>
-            </w:r>
-            <w:r>
-              <w:rPr>
-                <w:rFonts w:ascii="Times New Roman" w:hAnsi="Times New Roman"/>
-                <w:b w:val="false"/>
-                <w:i w:val="false"/>
-                <w:strike w:val="false"/>
-                <w:dstrike w:val="false"/>
-                <w:outline w:val="false"/>
-                <w:shadow w:val="false"/>
-                <w:color w:val="000000"/>
-                <w:sz w:val="16"/>
-                <w:szCs w:val="16"/>
-                <w:u w:val="none"/>
-                <w:em w:val="none"/>
-              </w:rPr>
-              <w:t>_name }}, ру</w:t>
+              <w:t xml:space="preserve">  {{ consumer.dadata_name }}, ру</w:t>
             </w:r>
             <w:r>
               <w:rPr>
@@ -762,7 +604,6 @@
               <w:top w:val="single" w:sz="2" w:space="0" w:color="000000"/>
               <w:left w:val="single" w:sz="2" w:space="0" w:color="000000"/>
               <w:bottom w:val="single" w:sz="2" w:space="0" w:color="000000"/>
-              <w:insideH w:val="single" w:sz="2" w:space="0" w:color="000000"/>
             </w:tcBorders>
             <w:shd w:fill="auto" w:val="clear"/>
             <w:vAlign w:val="center"/>
@@ -803,7 +644,6 @@
               <w:top w:val="single" w:sz="2" w:space="0" w:color="000000"/>
               <w:left w:val="single" w:sz="2" w:space="0" w:color="000000"/>
               <w:bottom w:val="single" w:sz="2" w:space="0" w:color="000000"/>
-              <w:insideH w:val="single" w:sz="2" w:space="0" w:color="000000"/>
             </w:tcBorders>
             <w:shd w:fill="auto" w:val="clear"/>
             <w:vAlign w:val="center"/>
@@ -838,13 +678,171 @@
         </w:tc>
         <w:tc>
           <w:tcPr>
+            <w:tcW w:w="901" w:type="dxa"/>
+            <w:gridSpan w:val="2"/>
+            <w:tcBorders>
+              <w:top w:val="single" w:sz="2" w:space="0" w:color="000000"/>
+              <w:left w:val="single" w:sz="2" w:space="0" w:color="000000"/>
+              <w:bottom w:val="single" w:sz="2" w:space="0" w:color="000000"/>
+            </w:tcBorders>
+            <w:shd w:fill="auto" w:val="clear"/>
+            <w:vAlign w:val="center"/>
+          </w:tcPr>
+          <w:p>
+            <w:pPr>
+              <w:pStyle w:val="Normal"/>
+              <w:spacing w:lineRule="auto" w:line="240"/>
+              <w:jc w:val="center"/>
+              <w:rPr>
+                <w:rFonts w:ascii="Times New Roman" w:hAnsi="Times New Roman"/>
+                <w:color w:val="000000"/>
+              </w:rPr>
+            </w:pPr>
+            <w:r>
+              <w:rPr>
+                <w:rFonts w:ascii="Times New Roman" w:hAnsi="Times New Roman"/>
+                <w:b w:val="false"/>
+                <w:i w:val="false"/>
+                <w:strike w:val="false"/>
+                <w:dstrike w:val="false"/>
+                <w:outline w:val="false"/>
+                <w:shadow w:val="false"/>
+                <w:color w:val="000000"/>
+                <w:sz w:val="16"/>
+                <w:u w:val="none"/>
+                <w:em w:val="none"/>
+              </w:rPr>
+              <w:t>Дебет</w:t>
+            </w:r>
+          </w:p>
+        </w:tc>
+        <w:tc>
+          <w:tcPr>
+            <w:tcW w:w="986" w:type="dxa"/>
+            <w:gridSpan w:val="2"/>
+            <w:tcBorders>
+              <w:top w:val="single" w:sz="2" w:space="0" w:color="000000"/>
+              <w:left w:val="single" w:sz="2" w:space="0" w:color="000000"/>
+              <w:bottom w:val="single" w:sz="2" w:space="0" w:color="000000"/>
+            </w:tcBorders>
+            <w:shd w:fill="auto" w:val="clear"/>
+            <w:vAlign w:val="center"/>
+          </w:tcPr>
+          <w:p>
+            <w:pPr>
+              <w:pStyle w:val="Normal"/>
+              <w:spacing w:lineRule="auto" w:line="240"/>
+              <w:jc w:val="center"/>
+              <w:rPr>
+                <w:rFonts w:ascii="Times New Roman" w:hAnsi="Times New Roman"/>
+                <w:color w:val="000000"/>
+              </w:rPr>
+            </w:pPr>
+            <w:r>
+              <w:rPr>
+                <w:rFonts w:ascii="Times New Roman" w:hAnsi="Times New Roman"/>
+                <w:b w:val="false"/>
+                <w:i w:val="false"/>
+                <w:strike w:val="false"/>
+                <w:dstrike w:val="false"/>
+                <w:outline w:val="false"/>
+                <w:shadow w:val="false"/>
+                <w:color w:val="000000"/>
+                <w:sz w:val="16"/>
+                <w:u w:val="none"/>
+                <w:em w:val="none"/>
+              </w:rPr>
+              <w:t>Кредит</w:t>
+            </w:r>
+          </w:p>
+        </w:tc>
+        <w:tc>
+          <w:tcPr>
+            <w:tcW w:w="969" w:type="dxa"/>
+            <w:tcBorders>
+              <w:top w:val="single" w:sz="2" w:space="0" w:color="000000"/>
+              <w:left w:val="single" w:sz="2" w:space="0" w:color="000000"/>
+              <w:bottom w:val="single" w:sz="2" w:space="0" w:color="000000"/>
+            </w:tcBorders>
+            <w:shd w:fill="auto" w:val="clear"/>
+            <w:vAlign w:val="center"/>
+          </w:tcPr>
+          <w:p>
+            <w:pPr>
+              <w:pStyle w:val="Normal"/>
+              <w:spacing w:lineRule="auto" w:line="240"/>
+              <w:jc w:val="center"/>
+              <w:rPr>
+                <w:rFonts w:ascii="Times New Roman" w:hAnsi="Times New Roman"/>
+                <w:color w:val="000000"/>
+              </w:rPr>
+            </w:pPr>
+            <w:r>
+              <w:rPr>
+                <w:rFonts w:ascii="Times New Roman" w:hAnsi="Times New Roman"/>
+                <w:b w:val="false"/>
+                <w:i w:val="false"/>
+                <w:strike w:val="false"/>
+                <w:dstrike w:val="false"/>
+                <w:outline w:val="false"/>
+                <w:shadow w:val="false"/>
+                <w:color w:val="000000"/>
+                <w:sz w:val="16"/>
+                <w:u w:val="none"/>
+                <w:em w:val="none"/>
+              </w:rPr>
+              <w:t>Дата</w:t>
+            </w:r>
+          </w:p>
+        </w:tc>
+        <w:tc>
+          <w:tcPr>
+            <w:tcW w:w="1970" w:type="dxa"/>
+            <w:gridSpan w:val="2"/>
+            <w:tcBorders>
+              <w:top w:val="single" w:sz="2" w:space="0" w:color="000000"/>
+              <w:left w:val="single" w:sz="2" w:space="0" w:color="000000"/>
+              <w:bottom w:val="single" w:sz="2" w:space="0" w:color="000000"/>
+            </w:tcBorders>
+            <w:shd w:fill="auto" w:val="clear"/>
+            <w:vAlign w:val="center"/>
+          </w:tcPr>
+          <w:p>
+            <w:pPr>
+              <w:pStyle w:val="Normal"/>
+              <w:spacing w:lineRule="auto" w:line="240"/>
+              <w:jc w:val="center"/>
+              <w:rPr>
+                <w:rFonts w:ascii="Times New Roman" w:hAnsi="Times New Roman"/>
+                <w:color w:val="000000"/>
+              </w:rPr>
+            </w:pPr>
+            <w:r>
+              <w:rPr>
+                <w:rFonts w:ascii="Times New Roman" w:hAnsi="Times New Roman"/>
+                <w:b w:val="false"/>
+                <w:i w:val="false"/>
+                <w:strike w:val="false"/>
+                <w:dstrike w:val="false"/>
+                <w:outline w:val="false"/>
+                <w:shadow w:val="false"/>
+                <w:color w:val="000000"/>
+                <w:sz w:val="16"/>
+                <w:u w:val="none"/>
+                <w:em w:val="none"/>
+              </w:rPr>
+              <w:t>Документ</w:t>
+            </w:r>
+          </w:p>
+        </w:tc>
+        <w:tc>
+          <w:tcPr>
             <w:tcW w:w="900" w:type="dxa"/>
             <w:gridSpan w:val="2"/>
             <w:tcBorders>
               <w:top w:val="single" w:sz="2" w:space="0" w:color="000000"/>
               <w:left w:val="single" w:sz="2" w:space="0" w:color="000000"/>
               <w:bottom w:val="single" w:sz="2" w:space="0" w:color="000000"/>
-              <w:insideH w:val="single" w:sz="2" w:space="0" w:color="000000"/>
             </w:tcBorders>
             <w:shd w:fill="auto" w:val="clear"/>
             <w:vAlign w:val="center"/>
@@ -879,177 +877,12 @@
         </w:tc>
         <w:tc>
           <w:tcPr>
-            <w:tcW w:w="986" w:type="dxa"/>
-            <w:gridSpan w:val="2"/>
-            <w:tcBorders>
-              <w:top w:val="single" w:sz="2" w:space="0" w:color="000000"/>
-              <w:left w:val="single" w:sz="2" w:space="0" w:color="000000"/>
-              <w:bottom w:val="single" w:sz="2" w:space="0" w:color="000000"/>
-              <w:insideH w:val="single" w:sz="2" w:space="0" w:color="000000"/>
-            </w:tcBorders>
-            <w:shd w:fill="auto" w:val="clear"/>
-            <w:vAlign w:val="center"/>
-          </w:tcPr>
-          <w:p>
-            <w:pPr>
-              <w:pStyle w:val="Normal"/>
-              <w:spacing w:lineRule="auto" w:line="240"/>
-              <w:jc w:val="center"/>
-              <w:rPr>
-                <w:rFonts w:ascii="Times New Roman" w:hAnsi="Times New Roman"/>
-                <w:color w:val="000000"/>
-              </w:rPr>
-            </w:pPr>
-            <w:r>
-              <w:rPr>
-                <w:rFonts w:ascii="Times New Roman" w:hAnsi="Times New Roman"/>
-                <w:b w:val="false"/>
-                <w:i w:val="false"/>
-                <w:strike w:val="false"/>
-                <w:dstrike w:val="false"/>
-                <w:outline w:val="false"/>
-                <w:shadow w:val="false"/>
-                <w:color w:val="000000"/>
-                <w:sz w:val="16"/>
-                <w:u w:val="none"/>
-                <w:em w:val="none"/>
-              </w:rPr>
-              <w:t>Кредит</w:t>
-            </w:r>
-          </w:p>
-        </w:tc>
-        <w:tc>
-          <w:tcPr>
-            <w:tcW w:w="969" w:type="dxa"/>
-            <w:tcBorders>
-              <w:top w:val="single" w:sz="2" w:space="0" w:color="000000"/>
-              <w:left w:val="single" w:sz="2" w:space="0" w:color="000000"/>
-              <w:bottom w:val="single" w:sz="2" w:space="0" w:color="000000"/>
-              <w:insideH w:val="single" w:sz="2" w:space="0" w:color="000000"/>
-            </w:tcBorders>
-            <w:shd w:fill="auto" w:val="clear"/>
-            <w:vAlign w:val="center"/>
-          </w:tcPr>
-          <w:p>
-            <w:pPr>
-              <w:pStyle w:val="Normal"/>
-              <w:spacing w:lineRule="auto" w:line="240"/>
-              <w:jc w:val="center"/>
-              <w:rPr>
-                <w:rFonts w:ascii="Times New Roman" w:hAnsi="Times New Roman"/>
-                <w:color w:val="000000"/>
-              </w:rPr>
-            </w:pPr>
-            <w:r>
-              <w:rPr>
-                <w:rFonts w:ascii="Times New Roman" w:hAnsi="Times New Roman"/>
-                <w:b w:val="false"/>
-                <w:i w:val="false"/>
-                <w:strike w:val="false"/>
-                <w:dstrike w:val="false"/>
-                <w:outline w:val="false"/>
-                <w:shadow w:val="false"/>
-                <w:color w:val="000000"/>
-                <w:sz w:val="16"/>
-                <w:u w:val="none"/>
-                <w:em w:val="none"/>
-              </w:rPr>
-              <w:t>Дата</w:t>
-            </w:r>
-          </w:p>
-        </w:tc>
-        <w:tc>
-          <w:tcPr>
-            <w:tcW w:w="1970" w:type="dxa"/>
-            <w:gridSpan w:val="2"/>
-            <w:tcBorders>
-              <w:top w:val="single" w:sz="2" w:space="0" w:color="000000"/>
-              <w:left w:val="single" w:sz="2" w:space="0" w:color="000000"/>
-              <w:bottom w:val="single" w:sz="2" w:space="0" w:color="000000"/>
-              <w:insideH w:val="single" w:sz="2" w:space="0" w:color="000000"/>
-            </w:tcBorders>
-            <w:shd w:fill="auto" w:val="clear"/>
-            <w:vAlign w:val="center"/>
-          </w:tcPr>
-          <w:p>
-            <w:pPr>
-              <w:pStyle w:val="Normal"/>
-              <w:spacing w:lineRule="auto" w:line="240"/>
-              <w:jc w:val="center"/>
-              <w:rPr>
-                <w:rFonts w:ascii="Times New Roman" w:hAnsi="Times New Roman"/>
-                <w:color w:val="000000"/>
-              </w:rPr>
-            </w:pPr>
-            <w:r>
-              <w:rPr>
-                <w:rFonts w:ascii="Times New Roman" w:hAnsi="Times New Roman"/>
-                <w:b w:val="false"/>
-                <w:i w:val="false"/>
-                <w:strike w:val="false"/>
-                <w:dstrike w:val="false"/>
-                <w:outline w:val="false"/>
-                <w:shadow w:val="false"/>
-                <w:color w:val="000000"/>
-                <w:sz w:val="16"/>
-                <w:u w:val="none"/>
-                <w:em w:val="none"/>
-              </w:rPr>
-              <w:t>Документ</w:t>
-            </w:r>
-          </w:p>
-        </w:tc>
-        <w:tc>
-          <w:tcPr>
-            <w:tcW w:w="900" w:type="dxa"/>
-            <w:gridSpan w:val="2"/>
-            <w:tcBorders>
-              <w:top w:val="single" w:sz="2" w:space="0" w:color="000000"/>
-              <w:left w:val="single" w:sz="2" w:space="0" w:color="000000"/>
-              <w:bottom w:val="single" w:sz="2" w:space="0" w:color="000000"/>
-              <w:insideH w:val="single" w:sz="2" w:space="0" w:color="000000"/>
-            </w:tcBorders>
-            <w:shd w:fill="auto" w:val="clear"/>
-            <w:vAlign w:val="center"/>
-          </w:tcPr>
-          <w:p>
-            <w:pPr>
-              <w:pStyle w:val="Normal"/>
-              <w:spacing w:lineRule="auto" w:line="240"/>
-              <w:jc w:val="center"/>
-              <w:rPr>
-                <w:rFonts w:ascii="Times New Roman" w:hAnsi="Times New Roman"/>
-                <w:color w:val="000000"/>
-              </w:rPr>
-            </w:pPr>
-            <w:r>
-              <w:rPr>
-                <w:rFonts w:ascii="Times New Roman" w:hAnsi="Times New Roman"/>
-                <w:b w:val="false"/>
-                <w:i w:val="false"/>
-                <w:strike w:val="false"/>
-                <w:dstrike w:val="false"/>
-                <w:outline w:val="false"/>
-                <w:shadow w:val="false"/>
-                <w:color w:val="000000"/>
-                <w:sz w:val="16"/>
-                <w:u w:val="none"/>
-                <w:em w:val="none"/>
-              </w:rPr>
-              <w:t>Дебет</w:t>
-            </w:r>
-          </w:p>
-        </w:tc>
-        <w:tc>
-          <w:tcPr>
-            <w:tcW w:w="963" w:type="dxa"/>
+            <w:tcW w:w="962" w:type="dxa"/>
             <w:tcBorders>
               <w:top w:val="single" w:sz="2" w:space="0" w:color="000000"/>
               <w:left w:val="single" w:sz="2" w:space="0" w:color="000000"/>
               <w:bottom w:val="single" w:sz="2" w:space="0" w:color="000000"/>
               <w:right w:val="single" w:sz="2" w:space="0" w:color="000000"/>
-              <w:insideH w:val="single" w:sz="2" w:space="0" w:color="000000"/>
-              <w:insideV w:val="single" w:sz="2" w:space="0" w:color="000000"/>
             </w:tcBorders>
             <w:shd w:fill="auto" w:val="clear"/>
             <w:vAlign w:val="center"/>
@@ -1095,7 +928,6 @@
               <w:top w:val="single" w:sz="2" w:space="0" w:color="000000"/>
               <w:left w:val="single" w:sz="2" w:space="0" w:color="000000"/>
               <w:bottom w:val="single" w:sz="2" w:space="0" w:color="000000"/>
-              <w:insideH w:val="single" w:sz="2" w:space="0" w:color="000000"/>
             </w:tcBorders>
             <w:shd w:fill="auto" w:val="clear"/>
             <w:vAlign w:val="center"/>
@@ -1136,7 +968,6 @@
               <w:top w:val="single" w:sz="2" w:space="0" w:color="000000"/>
               <w:left w:val="single" w:sz="2" w:space="0" w:color="000000"/>
               <w:bottom w:val="single" w:sz="2" w:space="0" w:color="000000"/>
-              <w:insideH w:val="single" w:sz="2" w:space="0" w:color="000000"/>
             </w:tcBorders>
             <w:shd w:fill="auto" w:val="clear"/>
             <w:vAlign w:val="center"/>
@@ -1161,13 +992,12 @@
         </w:tc>
         <w:tc>
           <w:tcPr>
-            <w:tcW w:w="986" w:type="dxa"/>
-            <w:gridSpan w:val="2"/>
-            <w:tcBorders>
-              <w:top w:val="single" w:sz="2" w:space="0" w:color="000000"/>
-              <w:left w:val="single" w:sz="2" w:space="0" w:color="000000"/>
-              <w:bottom w:val="single" w:sz="2" w:space="0" w:color="000000"/>
-              <w:insideH w:val="single" w:sz="2" w:space="0" w:color="000000"/>
+            <w:tcW w:w="987" w:type="dxa"/>
+            <w:gridSpan w:val="2"/>
+            <w:tcBorders>
+              <w:top w:val="single" w:sz="2" w:space="0" w:color="000000"/>
+              <w:left w:val="single" w:sz="2" w:space="0" w:color="000000"/>
+              <w:bottom w:val="single" w:sz="2" w:space="0" w:color="000000"/>
             </w:tcBorders>
             <w:shd w:fill="auto" w:val="clear"/>
             <w:vAlign w:val="center"/>
@@ -1192,13 +1022,12 @@
         </w:tc>
         <w:tc>
           <w:tcPr>
-            <w:tcW w:w="2938" w:type="dxa"/>
+            <w:tcW w:w="2939" w:type="dxa"/>
             <w:gridSpan w:val="3"/>
             <w:tcBorders>
               <w:top w:val="single" w:sz="2" w:space="0" w:color="000000"/>
               <w:left w:val="single" w:sz="2" w:space="0" w:color="000000"/>
               <w:bottom w:val="single" w:sz="2" w:space="0" w:color="000000"/>
-              <w:insideH w:val="single" w:sz="2" w:space="0" w:color="000000"/>
             </w:tcBorders>
             <w:shd w:fill="auto" w:val="clear"/>
             <w:vAlign w:val="center"/>
@@ -1233,13 +1062,12 @@
         </w:tc>
         <w:tc>
           <w:tcPr>
-            <w:tcW w:w="900" w:type="dxa"/>
-            <w:gridSpan w:val="2"/>
-            <w:tcBorders>
-              <w:top w:val="single" w:sz="2" w:space="0" w:color="000000"/>
-              <w:left w:val="single" w:sz="2" w:space="0" w:color="000000"/>
-              <w:bottom w:val="single" w:sz="2" w:space="0" w:color="000000"/>
-              <w:insideH w:val="single" w:sz="2" w:space="0" w:color="000000"/>
+            <w:tcW w:w="899" w:type="dxa"/>
+            <w:gridSpan w:val="2"/>
+            <w:tcBorders>
+              <w:top w:val="single" w:sz="2" w:space="0" w:color="000000"/>
+              <w:left w:val="single" w:sz="2" w:space="0" w:color="000000"/>
+              <w:bottom w:val="single" w:sz="2" w:space="0" w:color="000000"/>
             </w:tcBorders>
             <w:shd w:fill="auto" w:val="clear"/>
             <w:vAlign w:val="center"/>
@@ -1264,15 +1092,13 @@
         </w:tc>
         <w:tc>
           <w:tcPr>
-            <w:tcW w:w="966" w:type="dxa"/>
+            <w:tcW w:w="965" w:type="dxa"/>
             <w:gridSpan w:val="2"/>
             <w:tcBorders>
               <w:top w:val="single" w:sz="2" w:space="0" w:color="000000"/>
               <w:left w:val="single" w:sz="2" w:space="0" w:color="000000"/>
               <w:bottom w:val="single" w:sz="2" w:space="0" w:color="000000"/>
               <w:right w:val="single" w:sz="2" w:space="0" w:color="000000"/>
-              <w:insideH w:val="single" w:sz="2" w:space="0" w:color="000000"/>
-              <w:insideV w:val="single" w:sz="2" w:space="0" w:color="000000"/>
             </w:tcBorders>
             <w:shd w:fill="auto" w:val="clear"/>
             <w:vAlign w:val="center"/>
@@ -1318,7 +1144,6 @@
               <w:top w:val="single" w:sz="2" w:space="0" w:color="000000"/>
               <w:left w:val="single" w:sz="2" w:space="0" w:color="000000"/>
               <w:bottom w:val="single" w:sz="2" w:space="0" w:color="000000"/>
-              <w:insideH w:val="single" w:sz="2" w:space="0" w:color="000000"/>
             </w:tcBorders>
             <w:shd w:fill="auto" w:val="clear"/>
             <w:vAlign w:val="center"/>
@@ -1391,7 +1216,6 @@
               <w:top w:val="single" w:sz="2" w:space="0" w:color="000000"/>
               <w:left w:val="single" w:sz="2" w:space="0" w:color="000000"/>
               <w:bottom w:val="single" w:sz="2" w:space="0" w:color="000000"/>
-              <w:insideH w:val="single" w:sz="2" w:space="0" w:color="000000"/>
             </w:tcBorders>
             <w:shd w:fill="auto" w:val="clear"/>
             <w:vAlign w:val="center"/>
@@ -1458,54 +1282,141 @@
         </w:tc>
         <w:tc>
           <w:tcPr>
+            <w:tcW w:w="901" w:type="dxa"/>
+            <w:gridSpan w:val="2"/>
+            <w:tcBorders>
+              <w:top w:val="single" w:sz="2" w:space="0" w:color="000000"/>
+              <w:left w:val="single" w:sz="2" w:space="0" w:color="000000"/>
+              <w:bottom w:val="single" w:sz="2" w:space="0" w:color="000000"/>
+            </w:tcBorders>
+            <w:shd w:fill="auto" w:val="clear"/>
+            <w:vAlign w:val="center"/>
+          </w:tcPr>
+          <w:p>
+            <w:pPr>
+              <w:pStyle w:val="Normal"/>
+              <w:spacing w:lineRule="auto" w:line="240"/>
+              <w:jc w:val="both"/>
+              <w:rPr>
+                <w:rFonts w:ascii="Times New Roman" w:hAnsi="Times New Roman"/>
+                <w:color w:val="000000"/>
+              </w:rPr>
+            </w:pPr>
+            <w:r>
+              <w:rPr>
+                <w:rFonts w:ascii="Times New Roman" w:hAnsi="Times New Roman"/>
+                <w:b w:val="false"/>
+                <w:i w:val="false"/>
+                <w:strike w:val="false"/>
+                <w:dstrike w:val="false"/>
+                <w:outline w:val="false"/>
+                <w:shadow w:val="false"/>
+                <w:color w:val="000000"/>
+                <w:sz w:val="16"/>
+                <w:u w:val="none"/>
+                <w:em w:val="none"/>
+              </w:rPr>
+              <w:t>{{ data_frame.summ_tax_precise }}</w:t>
+            </w:r>
+          </w:p>
+        </w:tc>
+        <w:tc>
+          <w:tcPr>
+            <w:tcW w:w="986" w:type="dxa"/>
+            <w:gridSpan w:val="2"/>
+            <w:tcBorders>
+              <w:top w:val="single" w:sz="2" w:space="0" w:color="000000"/>
+              <w:left w:val="single" w:sz="2" w:space="0" w:color="000000"/>
+              <w:bottom w:val="single" w:sz="2" w:space="0" w:color="000000"/>
+            </w:tcBorders>
+            <w:shd w:fill="auto" w:val="clear"/>
+            <w:vAlign w:val="center"/>
+          </w:tcPr>
+          <w:p>
+            <w:pPr>
+              <w:pStyle w:val="Style19"/>
+              <w:spacing w:lineRule="auto" w:line="240"/>
+              <w:jc w:val="both"/>
+              <w:rPr>
+                <w:rFonts w:ascii="Times New Roman" w:hAnsi="Times New Roman"/>
+                <w:color w:val="000000"/>
+              </w:rPr>
+            </w:pPr>
+            <w:r>
+              <w:rPr>
+                <w:rFonts w:ascii="Times New Roman" w:hAnsi="Times New Roman"/>
+                <w:color w:val="000000"/>
+              </w:rPr>
+            </w:r>
+          </w:p>
+        </w:tc>
+        <w:tc>
+          <w:tcPr>
+            <w:tcW w:w="969" w:type="dxa"/>
+            <w:tcBorders>
+              <w:top w:val="single" w:sz="2" w:space="0" w:color="000000"/>
+              <w:left w:val="single" w:sz="2" w:space="0" w:color="000000"/>
+              <w:bottom w:val="single" w:sz="2" w:space="0" w:color="000000"/>
+            </w:tcBorders>
+            <w:shd w:fill="auto" w:val="clear"/>
+            <w:vAlign w:val="center"/>
+          </w:tcPr>
+          <w:p>
+            <w:pPr>
+              <w:pStyle w:val="Style19"/>
+              <w:spacing w:lineRule="auto" w:line="240"/>
+              <w:jc w:val="both"/>
+              <w:rPr>
+                <w:rFonts w:ascii="Times New Roman" w:hAnsi="Times New Roman"/>
+                <w:color w:val="000000"/>
+              </w:rPr>
+            </w:pPr>
+            <w:r>
+              <w:rPr>
+                <w:rFonts w:ascii="Times New Roman" w:hAnsi="Times New Roman"/>
+                <w:color w:val="000000"/>
+              </w:rPr>
+            </w:r>
+          </w:p>
+        </w:tc>
+        <w:tc>
+          <w:tcPr>
+            <w:tcW w:w="1970" w:type="dxa"/>
+            <w:gridSpan w:val="2"/>
+            <w:tcBorders>
+              <w:top w:val="single" w:sz="2" w:space="0" w:color="000000"/>
+              <w:left w:val="single" w:sz="2" w:space="0" w:color="000000"/>
+              <w:bottom w:val="single" w:sz="2" w:space="0" w:color="000000"/>
+            </w:tcBorders>
+            <w:shd w:fill="auto" w:val="clear"/>
+            <w:vAlign w:val="center"/>
+          </w:tcPr>
+          <w:p>
+            <w:pPr>
+              <w:pStyle w:val="Style19"/>
+              <w:spacing w:lineRule="auto" w:line="240"/>
+              <w:jc w:val="both"/>
+              <w:rPr>
+                <w:rFonts w:ascii="Times New Roman" w:hAnsi="Times New Roman"/>
+                <w:color w:val="000000"/>
+              </w:rPr>
+            </w:pPr>
+            <w:r>
+              <w:rPr>
+                <w:rFonts w:ascii="Times New Roman" w:hAnsi="Times New Roman"/>
+                <w:color w:val="000000"/>
+              </w:rPr>
+            </w:r>
+          </w:p>
+        </w:tc>
+        <w:tc>
+          <w:tcPr>
             <w:tcW w:w="900" w:type="dxa"/>
             <w:gridSpan w:val="2"/>
             <w:tcBorders>
               <w:top w:val="single" w:sz="2" w:space="0" w:color="000000"/>
               <w:left w:val="single" w:sz="2" w:space="0" w:color="000000"/>
               <w:bottom w:val="single" w:sz="2" w:space="0" w:color="000000"/>
-              <w:insideH w:val="single" w:sz="2" w:space="0" w:color="000000"/>
-            </w:tcBorders>
-            <w:shd w:fill="auto" w:val="clear"/>
-            <w:vAlign w:val="center"/>
-          </w:tcPr>
-          <w:p>
-            <w:pPr>
-              <w:pStyle w:val="Normal"/>
-              <w:spacing w:lineRule="auto" w:line="240"/>
-              <w:jc w:val="both"/>
-              <w:rPr>
-                <w:rFonts w:ascii="Times New Roman" w:hAnsi="Times New Roman"/>
-                <w:color w:val="000000"/>
-              </w:rPr>
-            </w:pPr>
-            <w:r>
-              <w:rPr>
-                <w:rFonts w:ascii="Times New Roman" w:hAnsi="Times New Roman"/>
-                <w:b w:val="false"/>
-                <w:i w:val="false"/>
-                <w:strike w:val="false"/>
-                <w:dstrike w:val="false"/>
-                <w:outline w:val="false"/>
-                <w:shadow w:val="false"/>
-                <w:color w:val="000000"/>
-                <w:sz w:val="16"/>
-                <w:u w:val="none"/>
-                <w:em w:val="none"/>
-              </w:rPr>
-              <w:t>{{ data_frame.summ_tax_precise }}</w:t>
-            </w:r>
-          </w:p>
-        </w:tc>
-        <w:tc>
-          <w:tcPr>
-            <w:tcW w:w="986" w:type="dxa"/>
-            <w:gridSpan w:val="2"/>
-            <w:tcBorders>
-              <w:top w:val="single" w:sz="2" w:space="0" w:color="000000"/>
-              <w:left w:val="single" w:sz="2" w:space="0" w:color="000000"/>
-              <w:bottom w:val="single" w:sz="2" w:space="0" w:color="000000"/>
-              <w:insideH w:val="single" w:sz="2" w:space="0" w:color="000000"/>
             </w:tcBorders>
             <w:shd w:fill="auto" w:val="clear"/>
             <w:vAlign w:val="center"/>
@@ -1530,106 +1441,12 @@
         </w:tc>
         <w:tc>
           <w:tcPr>
-            <w:tcW w:w="969" w:type="dxa"/>
-            <w:tcBorders>
-              <w:top w:val="single" w:sz="2" w:space="0" w:color="000000"/>
-              <w:left w:val="single" w:sz="2" w:space="0" w:color="000000"/>
-              <w:bottom w:val="single" w:sz="2" w:space="0" w:color="000000"/>
-              <w:insideH w:val="single" w:sz="2" w:space="0" w:color="000000"/>
-            </w:tcBorders>
-            <w:shd w:fill="auto" w:val="clear"/>
-            <w:vAlign w:val="center"/>
-          </w:tcPr>
-          <w:p>
-            <w:pPr>
-              <w:pStyle w:val="Style19"/>
-              <w:spacing w:lineRule="auto" w:line="240"/>
-              <w:jc w:val="both"/>
-              <w:rPr>
-                <w:rFonts w:ascii="Times New Roman" w:hAnsi="Times New Roman"/>
-                <w:color w:val="000000"/>
-              </w:rPr>
-            </w:pPr>
-            <w:r>
-              <w:rPr>
-                <w:rFonts w:ascii="Times New Roman" w:hAnsi="Times New Roman"/>
-                <w:color w:val="000000"/>
-              </w:rPr>
-            </w:r>
-          </w:p>
-        </w:tc>
-        <w:tc>
-          <w:tcPr>
-            <w:tcW w:w="1970" w:type="dxa"/>
-            <w:gridSpan w:val="2"/>
-            <w:tcBorders>
-              <w:top w:val="single" w:sz="2" w:space="0" w:color="000000"/>
-              <w:left w:val="single" w:sz="2" w:space="0" w:color="000000"/>
-              <w:bottom w:val="single" w:sz="2" w:space="0" w:color="000000"/>
-              <w:insideH w:val="single" w:sz="2" w:space="0" w:color="000000"/>
-            </w:tcBorders>
-            <w:shd w:fill="auto" w:val="clear"/>
-            <w:vAlign w:val="center"/>
-          </w:tcPr>
-          <w:p>
-            <w:pPr>
-              <w:pStyle w:val="Style19"/>
-              <w:spacing w:lineRule="auto" w:line="240"/>
-              <w:jc w:val="both"/>
-              <w:rPr>
-                <w:rFonts w:ascii="Times New Roman" w:hAnsi="Times New Roman"/>
-                <w:color w:val="000000"/>
-              </w:rPr>
-            </w:pPr>
-            <w:r>
-              <w:rPr>
-                <w:rFonts w:ascii="Times New Roman" w:hAnsi="Times New Roman"/>
-                <w:color w:val="000000"/>
-              </w:rPr>
-            </w:r>
-          </w:p>
-        </w:tc>
-        <w:tc>
-          <w:tcPr>
-            <w:tcW w:w="900" w:type="dxa"/>
-            <w:gridSpan w:val="2"/>
-            <w:tcBorders>
-              <w:top w:val="single" w:sz="2" w:space="0" w:color="000000"/>
-              <w:left w:val="single" w:sz="2" w:space="0" w:color="000000"/>
-              <w:bottom w:val="single" w:sz="2" w:space="0" w:color="000000"/>
-              <w:insideH w:val="single" w:sz="2" w:space="0" w:color="000000"/>
-            </w:tcBorders>
-            <w:shd w:fill="auto" w:val="clear"/>
-            <w:vAlign w:val="center"/>
-          </w:tcPr>
-          <w:p>
-            <w:pPr>
-              <w:pStyle w:val="Style19"/>
-              <w:spacing w:lineRule="auto" w:line="240"/>
-              <w:jc w:val="both"/>
-              <w:rPr>
-                <w:rFonts w:ascii="Times New Roman" w:hAnsi="Times New Roman"/>
-                <w:color w:val="000000"/>
-              </w:rPr>
-            </w:pPr>
-            <w:r>
-              <w:rPr>
-                <w:rFonts w:ascii="Times New Roman" w:hAnsi="Times New Roman"/>
-                <w:color w:val="000000"/>
-              </w:rPr>
-            </w:r>
-          </w:p>
-        </w:tc>
-        <w:tc>
-          <w:tcPr>
-            <w:tcW w:w="963" w:type="dxa"/>
+            <w:tcW w:w="962" w:type="dxa"/>
             <w:tcBorders>
               <w:top w:val="single" w:sz="2" w:space="0" w:color="000000"/>
               <w:left w:val="single" w:sz="2" w:space="0" w:color="000000"/>
               <w:bottom w:val="single" w:sz="2" w:space="0" w:color="000000"/>
               <w:right w:val="single" w:sz="2" w:space="0" w:color="000000"/>
-              <w:insideH w:val="single" w:sz="2" w:space="0" w:color="000000"/>
-              <w:insideV w:val="single" w:sz="2" w:space="0" w:color="000000"/>
             </w:tcBorders>
             <w:shd w:fill="auto" w:val="clear"/>
             <w:vAlign w:val="center"/>
@@ -1676,7 +1493,6 @@
               <w:top w:val="single" w:sz="2" w:space="0" w:color="000000"/>
               <w:left w:val="single" w:sz="2" w:space="0" w:color="000000"/>
               <w:bottom w:val="single" w:sz="2" w:space="0" w:color="000000"/>
-              <w:insideH w:val="single" w:sz="2" w:space="0" w:color="000000"/>
             </w:tcBorders>
             <w:shd w:fill="auto" w:val="clear"/>
             <w:vAlign w:val="center"/>
@@ -1717,7 +1533,6 @@
               <w:top w:val="single" w:sz="2" w:space="0" w:color="000000"/>
               <w:left w:val="single" w:sz="2" w:space="0" w:color="000000"/>
               <w:bottom w:val="single" w:sz="2" w:space="0" w:color="000000"/>
-              <w:insideH w:val="single" w:sz="2" w:space="0" w:color="000000"/>
             </w:tcBorders>
             <w:shd w:fill="auto" w:val="clear"/>
             <w:vAlign w:val="center"/>
@@ -1816,13 +1631,12 @@
         </w:tc>
         <w:tc>
           <w:tcPr>
-            <w:tcW w:w="986" w:type="dxa"/>
-            <w:gridSpan w:val="2"/>
-            <w:tcBorders>
-              <w:top w:val="single" w:sz="2" w:space="0" w:color="000000"/>
-              <w:left w:val="single" w:sz="2" w:space="0" w:color="000000"/>
-              <w:bottom w:val="single" w:sz="2" w:space="0" w:color="000000"/>
-              <w:insideH w:val="single" w:sz="2" w:space="0" w:color="000000"/>
+            <w:tcW w:w="987" w:type="dxa"/>
+            <w:gridSpan w:val="2"/>
+            <w:tcBorders>
+              <w:top w:val="single" w:sz="2" w:space="0" w:color="000000"/>
+              <w:left w:val="single" w:sz="2" w:space="0" w:color="000000"/>
+              <w:bottom w:val="single" w:sz="2" w:space="0" w:color="000000"/>
             </w:tcBorders>
             <w:shd w:fill="auto" w:val="clear"/>
             <w:vAlign w:val="center"/>
@@ -1847,13 +1661,12 @@
         </w:tc>
         <w:tc>
           <w:tcPr>
-            <w:tcW w:w="2938" w:type="dxa"/>
+            <w:tcW w:w="2939" w:type="dxa"/>
             <w:gridSpan w:val="3"/>
             <w:tcBorders>
               <w:top w:val="single" w:sz="2" w:space="0" w:color="000000"/>
               <w:left w:val="single" w:sz="2" w:space="0" w:color="000000"/>
               <w:bottom w:val="single" w:sz="2" w:space="0" w:color="000000"/>
-              <w:insideH w:val="single" w:sz="2" w:space="0" w:color="000000"/>
             </w:tcBorders>
             <w:shd w:fill="auto" w:val="clear"/>
             <w:vAlign w:val="center"/>
@@ -1888,13 +1701,12 @@
         </w:tc>
         <w:tc>
           <w:tcPr>
-            <w:tcW w:w="900" w:type="dxa"/>
-            <w:gridSpan w:val="2"/>
-            <w:tcBorders>
-              <w:top w:val="single" w:sz="2" w:space="0" w:color="000000"/>
-              <w:left w:val="single" w:sz="2" w:space="0" w:color="000000"/>
-              <w:bottom w:val="single" w:sz="2" w:space="0" w:color="000000"/>
-              <w:insideH w:val="single" w:sz="2" w:space="0" w:color="000000"/>
+            <w:tcW w:w="899" w:type="dxa"/>
+            <w:gridSpan w:val="2"/>
+            <w:tcBorders>
+              <w:top w:val="single" w:sz="2" w:space="0" w:color="000000"/>
+              <w:left w:val="single" w:sz="2" w:space="0" w:color="000000"/>
+              <w:bottom w:val="single" w:sz="2" w:space="0" w:color="000000"/>
             </w:tcBorders>
             <w:shd w:fill="auto" w:val="clear"/>
             <w:vAlign w:val="center"/>
@@ -1919,15 +1731,13 @@
         </w:tc>
         <w:tc>
           <w:tcPr>
-            <w:tcW w:w="966" w:type="dxa"/>
+            <w:tcW w:w="965" w:type="dxa"/>
             <w:gridSpan w:val="2"/>
             <w:tcBorders>
               <w:top w:val="single" w:sz="2" w:space="0" w:color="000000"/>
               <w:left w:val="single" w:sz="2" w:space="0" w:color="000000"/>
               <w:bottom w:val="single" w:sz="2" w:space="0" w:color="000000"/>
               <w:right w:val="single" w:sz="2" w:space="0" w:color="000000"/>
-              <w:insideH w:val="single" w:sz="2" w:space="0" w:color="000000"/>
-              <w:insideV w:val="single" w:sz="2" w:space="0" w:color="000000"/>
             </w:tcBorders>
             <w:shd w:fill="auto" w:val="clear"/>
             <w:vAlign w:val="center"/>
@@ -1963,7 +1773,6 @@
               <w:top w:val="single" w:sz="2" w:space="0" w:color="000000"/>
               <w:left w:val="single" w:sz="2" w:space="0" w:color="000000"/>
               <w:bottom w:val="single" w:sz="2" w:space="0" w:color="000000"/>
-              <w:insideH w:val="single" w:sz="2" w:space="0" w:color="000000"/>
             </w:tcBorders>
             <w:shd w:fill="auto" w:val="clear"/>
             <w:vAlign w:val="center"/>
@@ -2004,7 +1813,6 @@
               <w:top w:val="single" w:sz="2" w:space="0" w:color="000000"/>
               <w:left w:val="single" w:sz="2" w:space="0" w:color="000000"/>
               <w:bottom w:val="single" w:sz="2" w:space="0" w:color="000000"/>
-              <w:insideH w:val="single" w:sz="2" w:space="0" w:color="000000"/>
             </w:tcBorders>
             <w:shd w:fill="auto" w:val="clear"/>
             <w:vAlign w:val="center"/>
@@ -2103,13 +1911,12 @@
         </w:tc>
         <w:tc>
           <w:tcPr>
-            <w:tcW w:w="986" w:type="dxa"/>
-            <w:gridSpan w:val="2"/>
-            <w:tcBorders>
-              <w:top w:val="single" w:sz="2" w:space="0" w:color="000000"/>
-              <w:left w:val="single" w:sz="2" w:space="0" w:color="000000"/>
-              <w:bottom w:val="single" w:sz="2" w:space="0" w:color="000000"/>
-              <w:insideH w:val="single" w:sz="2" w:space="0" w:color="000000"/>
+            <w:tcW w:w="987" w:type="dxa"/>
+            <w:gridSpan w:val="2"/>
+            <w:tcBorders>
+              <w:top w:val="single" w:sz="2" w:space="0" w:color="000000"/>
+              <w:left w:val="single" w:sz="2" w:space="0" w:color="000000"/>
+              <w:bottom w:val="single" w:sz="2" w:space="0" w:color="000000"/>
             </w:tcBorders>
             <w:shd w:fill="auto" w:val="clear"/>
             <w:vAlign w:val="center"/>
@@ -2134,13 +1941,12 @@
         </w:tc>
         <w:tc>
           <w:tcPr>
-            <w:tcW w:w="2938" w:type="dxa"/>
+            <w:tcW w:w="2939" w:type="dxa"/>
             <w:gridSpan w:val="3"/>
             <w:tcBorders>
               <w:top w:val="single" w:sz="2" w:space="0" w:color="000000"/>
               <w:left w:val="single" w:sz="2" w:space="0" w:color="000000"/>
               <w:bottom w:val="single" w:sz="2" w:space="0" w:color="000000"/>
-              <w:insideH w:val="single" w:sz="2" w:space="0" w:color="000000"/>
             </w:tcBorders>
             <w:shd w:fill="auto" w:val="clear"/>
             <w:vAlign w:val="center"/>
@@ -2175,13 +1981,12 @@
         </w:tc>
         <w:tc>
           <w:tcPr>
-            <w:tcW w:w="900" w:type="dxa"/>
-            <w:gridSpan w:val="2"/>
-            <w:tcBorders>
-              <w:top w:val="single" w:sz="2" w:space="0" w:color="000000"/>
-              <w:left w:val="single" w:sz="2" w:space="0" w:color="000000"/>
-              <w:bottom w:val="single" w:sz="2" w:space="0" w:color="000000"/>
-              <w:insideH w:val="single" w:sz="2" w:space="0" w:color="000000"/>
+            <w:tcW w:w="899" w:type="dxa"/>
+            <w:gridSpan w:val="2"/>
+            <w:tcBorders>
+              <w:top w:val="single" w:sz="2" w:space="0" w:color="000000"/>
+              <w:left w:val="single" w:sz="2" w:space="0" w:color="000000"/>
+              <w:bottom w:val="single" w:sz="2" w:space="0" w:color="000000"/>
             </w:tcBorders>
             <w:shd w:fill="auto" w:val="clear"/>
             <w:vAlign w:val="center"/>
@@ -2206,15 +2011,13 @@
         </w:tc>
         <w:tc>
           <w:tcPr>
-            <w:tcW w:w="966" w:type="dxa"/>
+            <w:tcW w:w="965" w:type="dxa"/>
             <w:gridSpan w:val="2"/>
             <w:tcBorders>
               <w:top w:val="single" w:sz="2" w:space="0" w:color="000000"/>
               <w:left w:val="single" w:sz="2" w:space="0" w:color="000000"/>
               <w:bottom w:val="single" w:sz="2" w:space="0" w:color="000000"/>
               <w:right w:val="single" w:sz="2" w:space="0" w:color="000000"/>
-              <w:insideH w:val="single" w:sz="2" w:space="0" w:color="000000"/>
-              <w:insideV w:val="single" w:sz="2" w:space="0" w:color="000000"/>
             </w:tcBorders>
             <w:shd w:fill="auto" w:val="clear"/>
             <w:vAlign w:val="center"/>
@@ -2278,11 +2081,6 @@
         <w:tblW w:w="9638" w:type="dxa"/>
         <w:jc w:val="left"/>
         <w:tblInd w:w="0" w:type="dxa"/>
-        <w:tblBorders>
-          <w:left w:val="single" w:sz="2" w:space="0" w:color="FFFFFF"/>
-          <w:bottom w:val="single" w:sz="2" w:space="0" w:color="FFFFFF"/>
-          <w:insideH w:val="single" w:sz="2" w:space="0" w:color="FFFFFF"/>
-        </w:tblBorders>
         <w:tblCellMar>
           <w:top w:w="55" w:type="dxa"/>
           <w:left w:w="51" w:type="dxa"/>
@@ -2305,7 +2103,6 @@
             <w:tcBorders>
               <w:left w:val="single" w:sz="2" w:space="0" w:color="FFFFFF"/>
               <w:bottom w:val="single" w:sz="2" w:space="0" w:color="FFFFFF"/>
-              <w:insideH w:val="single" w:sz="2" w:space="0" w:color="FFFFFF"/>
             </w:tcBorders>
             <w:shd w:fill="auto" w:val="clear"/>
             <w:vAlign w:val="bottom"/>
@@ -2343,7 +2140,6 @@
             <w:gridSpan w:val="2"/>
             <w:tcBorders>
               <w:bottom w:val="single" w:sz="2" w:space="0" w:color="FFFFFF"/>
-              <w:insideH w:val="single" w:sz="2" w:space="0" w:color="FFFFFF"/>
             </w:tcBorders>
             <w:shd w:fill="auto" w:val="clear"/>
             <w:vAlign w:val="bottom"/>
@@ -2385,39 +2181,7 @@
                 <w:u w:val="none"/>
                 <w:em w:val="none"/>
               </w:rPr>
-              <w:t>consumer.</w:t>
-            </w:r>
-            <w:r>
-              <w:rPr>
-                <w:rFonts w:ascii="Times New Roman" w:hAnsi="Times New Roman"/>
-                <w:b w:val="false"/>
-                <w:i w:val="false"/>
-                <w:strike w:val="false"/>
-                <w:dstrike w:val="false"/>
-                <w:outline w:val="false"/>
-                <w:shadow w:val="false"/>
-                <w:color w:val="000000"/>
-                <w:sz w:val="16"/>
-                <w:u w:val="none"/>
-                <w:em w:val="none"/>
-              </w:rPr>
-              <w:t>dadata</w:t>
-            </w:r>
-            <w:r>
-              <w:rPr>
-                <w:rFonts w:ascii="Times New Roman" w:hAnsi="Times New Roman"/>
-                <w:b w:val="false"/>
-                <w:i w:val="false"/>
-                <w:strike w:val="false"/>
-                <w:dstrike w:val="false"/>
-                <w:outline w:val="false"/>
-                <w:shadow w:val="false"/>
-                <w:color w:val="000000"/>
-                <w:sz w:val="16"/>
-                <w:u w:val="none"/>
-                <w:em w:val="none"/>
-              </w:rPr>
-              <w:t>_name</w:t>
+              <w:t>consumer.dadata_name</w:t>
             </w:r>
             <w:bookmarkEnd w:id="3"/>
             <w:r>
@@ -2449,7 +2213,6 @@
               <w:top w:val="single" w:sz="2" w:space="0" w:color="FFFFFF"/>
               <w:left w:val="single" w:sz="2" w:space="0" w:color="FFFFFF"/>
               <w:bottom w:val="single" w:sz="2" w:space="0" w:color="FFFFFF"/>
-              <w:insideH w:val="single" w:sz="2" w:space="0" w:color="FFFFFF"/>
             </w:tcBorders>
             <w:shd w:fill="auto" w:val="clear"/>
             <w:vAlign w:val="bottom"/>
@@ -2556,7 +2319,6 @@
             <w:tcBorders>
               <w:top w:val="single" w:sz="2" w:space="0" w:color="FFFFFF"/>
               <w:bottom w:val="single" w:sz="2" w:space="0" w:color="FFFFFF"/>
-              <w:insideH w:val="single" w:sz="2" w:space="0" w:color="FFFFFF"/>
             </w:tcBorders>
             <w:shd w:fill="auto" w:val="clear"/>
             <w:vAlign w:val="bottom"/>
@@ -2591,7 +2353,6 @@
               <w:top w:val="single" w:sz="2" w:space="0" w:color="FFFFFF"/>
               <w:left w:val="single" w:sz="2" w:space="0" w:color="FFFFFF"/>
               <w:bottom w:val="single" w:sz="2" w:space="0" w:color="FFFFFF"/>
-              <w:insideH w:val="single" w:sz="2" w:space="0" w:color="FFFFFF"/>
             </w:tcBorders>
             <w:shd w:fill="auto" w:val="clear"/>
             <w:vAlign w:val="bottom"/>
@@ -2624,7 +2385,6 @@
             <w:tcBorders>
               <w:top w:val="single" w:sz="2" w:space="0" w:color="FFFFFF"/>
               <w:bottom w:val="single" w:sz="2" w:space="0" w:color="FFFFFF"/>
-              <w:insideH w:val="single" w:sz="2" w:space="0" w:color="FFFFFF"/>
             </w:tcBorders>
             <w:shd w:fill="auto" w:val="clear"/>
             <w:vAlign w:val="bottom"/>
@@ -2661,7 +2421,6 @@
               <w:top w:val="single" w:sz="2" w:space="0" w:color="FFFFFF"/>
               <w:left w:val="single" w:sz="2" w:space="0" w:color="FFFFFF"/>
               <w:bottom w:val="single" w:sz="2" w:space="0" w:color="FFFFFF"/>
-              <w:insideH w:val="single" w:sz="2" w:space="0" w:color="FFFFFF"/>
             </w:tcBorders>
             <w:shd w:fill="auto" w:val="clear"/>
             <w:vAlign w:val="bottom"/>
@@ -2700,7 +2459,6 @@
             <w:tcBorders>
               <w:top w:val="single" w:sz="2" w:space="0" w:color="FFFFFF"/>
               <w:bottom w:val="single" w:sz="2" w:space="0" w:color="FFFFFF"/>
-              <w:insideH w:val="single" w:sz="2" w:space="0" w:color="FFFFFF"/>
             </w:tcBorders>
             <w:shd w:fill="auto" w:val="clear"/>
             <w:vAlign w:val="bottom"/>
@@ -2725,39 +2483,7 @@
                 <w:u w:val="none"/>
                 <w:em w:val="none"/>
               </w:rPr>
-              <w:t>От {{ consumer.</w:t>
-            </w:r>
-            <w:r>
-              <w:rPr>
-                <w:rFonts w:ascii="Times New Roman" w:hAnsi="Times New Roman"/>
-                <w:b w:val="false"/>
-                <w:i w:val="false"/>
-                <w:strike w:val="false"/>
-                <w:dstrike w:val="false"/>
-                <w:outline w:val="false"/>
-                <w:shadow w:val="false"/>
-                <w:color w:val="000000"/>
-                <w:sz w:val="16"/>
-                <w:u w:val="none"/>
-                <w:em w:val="none"/>
-              </w:rPr>
-              <w:t>dadata</w:t>
-            </w:r>
-            <w:r>
-              <w:rPr>
-                <w:rFonts w:ascii="Times New Roman" w:hAnsi="Times New Roman"/>
-                <w:b w:val="false"/>
-                <w:i w:val="false"/>
-                <w:strike w:val="false"/>
-                <w:dstrike w:val="false"/>
-                <w:outline w:val="false"/>
-                <w:shadow w:val="false"/>
-                <w:color w:val="000000"/>
-                <w:sz w:val="16"/>
-                <w:u w:val="none"/>
-                <w:em w:val="none"/>
-              </w:rPr>
-              <w:t>_name }}</w:t>
+              <w:t>От {{ consumer.dadata_name }}</w:t>
             </w:r>
           </w:p>
         </w:tc>
@@ -2772,7 +2498,6 @@
               <w:top w:val="single" w:sz="2" w:space="0" w:color="FFFFFF"/>
               <w:left w:val="single" w:sz="2" w:space="0" w:color="FFFFFF"/>
               <w:bottom w:val="single" w:sz="2" w:space="0" w:color="FFFFFF"/>
-              <w:insideH w:val="single" w:sz="2" w:space="0" w:color="FFFFFF"/>
             </w:tcBorders>
             <w:shd w:fill="auto" w:val="clear"/>
             <w:vAlign w:val="bottom"/>
@@ -2805,7 +2530,6 @@
             <w:tcBorders>
               <w:top w:val="single" w:sz="2" w:space="0" w:color="FFFFFF"/>
               <w:bottom w:val="single" w:sz="2" w:space="0" w:color="FFFFFF"/>
-              <w:insideH w:val="single" w:sz="2" w:space="0" w:color="FFFFFF"/>
             </w:tcBorders>
             <w:shd w:fill="auto" w:val="clear"/>
             <w:vAlign w:val="bottom"/>
@@ -2842,7 +2566,6 @@
               <w:top w:val="single" w:sz="2" w:space="0" w:color="FFFFFF"/>
               <w:left w:val="single" w:sz="2" w:space="0" w:color="FFFFFF"/>
               <w:bottom w:val="single" w:sz="2" w:space="0" w:color="FFFFFF"/>
-              <w:insideH w:val="single" w:sz="2" w:space="0" w:color="FFFFFF"/>
             </w:tcBorders>
             <w:shd w:fill="auto" w:val="clear"/>
             <w:vAlign w:val="bottom"/>
@@ -2881,7 +2604,6 @@
             <w:tcBorders>
               <w:top w:val="single" w:sz="2" w:space="0" w:color="FFFFFF"/>
               <w:bottom w:val="single" w:sz="2" w:space="0" w:color="FFFFFF"/>
-              <w:insideH w:val="single" w:sz="2" w:space="0" w:color="FFFFFF"/>
             </w:tcBorders>
             <w:shd w:fill="auto" w:val="clear"/>
             <w:vAlign w:val="bottom"/>
@@ -2973,7 +2695,6 @@
               <w:top w:val="single" w:sz="2" w:space="0" w:color="FFFFFF"/>
               <w:left w:val="single" w:sz="2" w:space="0" w:color="FFFFFF"/>
               <w:bottom w:val="single" w:sz="2" w:space="0" w:color="FFFFFF"/>
-              <w:insideH w:val="single" w:sz="2" w:space="0" w:color="FFFFFF"/>
             </w:tcBorders>
             <w:shd w:fill="auto" w:val="clear"/>
             <w:vAlign w:val="bottom"/>
@@ -3006,7 +2727,6 @@
             <w:tcBorders>
               <w:top w:val="single" w:sz="2" w:space="0" w:color="FFFFFF"/>
               <w:bottom w:val="single" w:sz="2" w:space="0" w:color="FFFFFF"/>
-              <w:insideH w:val="single" w:sz="2" w:space="0" w:color="FFFFFF"/>
             </w:tcBorders>
             <w:shd w:fill="auto" w:val="clear"/>
             <w:vAlign w:val="bottom"/>
@@ -3044,7 +2764,6 @@
               <w:top w:val="single" w:sz="2" w:space="0" w:color="FFFFFF"/>
               <w:left w:val="single" w:sz="2" w:space="0" w:color="FFFFFF"/>
               <w:bottom w:val="single" w:sz="4" w:space="0" w:color="000000"/>
-              <w:insideH w:val="single" w:sz="4" w:space="0" w:color="000000"/>
             </w:tcBorders>
             <w:shd w:fill="auto" w:val="clear"/>
             <w:vAlign w:val="bottom"/>
@@ -3072,7 +2791,6 @@
             <w:tcBorders>
               <w:top w:val="single" w:sz="2" w:space="0" w:color="FFFFFF"/>
               <w:bottom w:val="single" w:sz="2" w:space="0" w:color="FFFFFF"/>
-              <w:insideH w:val="single" w:sz="2" w:space="0" w:color="FFFFFF"/>
             </w:tcBorders>
             <w:shd w:fill="auto" w:val="clear"/>
             <w:vAlign w:val="bottom"/>
@@ -3110,7 +2828,6 @@
             <w:tcBorders>
               <w:top w:val="single" w:sz="2" w:space="0" w:color="FFFFFF"/>
               <w:bottom w:val="single" w:sz="4" w:space="0" w:color="000000"/>
-              <w:insideH w:val="single" w:sz="4" w:space="0" w:color="000000"/>
             </w:tcBorders>
             <w:shd w:fill="auto" w:val="clear"/>
             <w:vAlign w:val="bottom"/>
@@ -3119,6 +2836,7 @@
             <w:pPr>
               <w:pStyle w:val="Normal"/>
               <w:tabs>
+                <w:tab w:val="clear" w:pos="408"/>
                 <w:tab w:val="left" w:pos="382" w:leader="none"/>
               </w:tabs>
               <w:jc w:val="left"/>
@@ -3157,7 +2875,6 @@
             <w:tcBorders>
               <w:top w:val="single" w:sz="2" w:space="0" w:color="FFFFFF"/>
               <w:bottom w:val="single" w:sz="2" w:space="0" w:color="FFFFFF"/>
-              <w:insideH w:val="single" w:sz="2" w:space="0" w:color="FFFFFF"/>
             </w:tcBorders>
             <w:shd w:fill="auto" w:val="clear"/>
             <w:vAlign w:val="bottom"/>
@@ -3199,24 +2916,7 @@
                 <w:u w:val="none"/>
                 <w:em w:val="none"/>
               </w:rPr>
-              <w:t>{% if consumer.director_name %}</w:t>
-            </w:r>
-            <w:r>
-              <w:rPr>
-                <w:rFonts w:ascii="Times New Roman" w:hAnsi="Times New Roman"/>
-                <w:b w:val="false"/>
-                <w:i w:val="false"/>
-                <w:strike w:val="false"/>
-                <w:dstrike w:val="false"/>
-                <w:outline w:val="false"/>
-                <w:shadow w:val="false"/>
-                <w:color w:val="000000"/>
-                <w:sz w:val="16"/>
-                <w:szCs w:val="16"/>
-                <w:u w:val="none"/>
-                <w:em w:val="none"/>
-              </w:rPr>
-              <w:t>{{ consumer.director_name }}</w:t>
+              <w:t>{% if consumer.director_name %}{{ consumer.director_name }}</w:t>
             </w:r>
             <w:r>
               <w:rPr>
@@ -3267,7 +2967,6 @@
               <w:top w:val="single" w:sz="2" w:space="0" w:color="FFFFFF"/>
               <w:left w:val="single" w:sz="2" w:space="0" w:color="FFFFFF"/>
               <w:bottom w:val="single" w:sz="2" w:space="0" w:color="FFFFFF"/>
-              <w:insideH w:val="single" w:sz="2" w:space="0" w:color="FFFFFF"/>
             </w:tcBorders>
             <w:shd w:fill="auto" w:val="clear"/>
           </w:tcPr>
@@ -3287,6 +2986,51 @@
                 <w:sz w:val="18"/>
                 <w:szCs w:val="18"/>
               </w:rPr>
+              <w:drawing>
+                <wp:anchor behindDoc="0" distT="0" distB="0" distL="0" distR="0" simplePos="0" locked="0" layoutInCell="1" allowOverlap="1" relativeHeight="2">
+                  <wp:simplePos x="0" y="0"/>
+                  <wp:positionH relativeFrom="column">
+                    <wp:posOffset>621665</wp:posOffset>
+                  </wp:positionH>
+                  <wp:positionV relativeFrom="paragraph">
+                    <wp:posOffset>128270</wp:posOffset>
+                  </wp:positionV>
+                  <wp:extent cx="1320165" cy="1323975"/>
+                  <wp:effectExtent l="0" t="0" r="0" b="0"/>
+                  <wp:wrapNone/>
+                  <wp:docPr id="1" name="Изображение1" descr=""/>
+                  <wp:cNvGraphicFramePr>
+                    <a:graphicFrameLocks xmlns:a="http://schemas.openxmlformats.org/drawingml/2006/main" noChangeAspect="1"/>
+                  </wp:cNvGraphicFramePr>
+                  <a:graphic xmlns:a="http://schemas.openxmlformats.org/drawingml/2006/main">
+                    <a:graphicData uri="http://schemas.openxmlformats.org/drawingml/2006/picture">
+                      <pic:pic xmlns:pic="http://schemas.openxmlformats.org/drawingml/2006/picture">
+                        <pic:nvPicPr>
+                          <pic:cNvPr id="1" name="Изображение1" descr=""/>
+                          <pic:cNvPicPr>
+                            <a:picLocks noChangeAspect="1" noChangeArrowheads="1"/>
+                          </pic:cNvPicPr>
+                        </pic:nvPicPr>
+                        <pic:blipFill>
+                          <a:blip r:embed="rId2"/>
+                          <a:stretch>
+                            <a:fillRect/>
+                          </a:stretch>
+                        </pic:blipFill>
+                        <pic:spPr bwMode="auto">
+                          <a:xfrm>
+                            <a:off x="0" y="0"/>
+                            <a:ext cx="1320165" cy="1323975"/>
+                          </a:xfrm>
+                          <a:prstGeom prst="rect">
+                            <a:avLst/>
+                          </a:prstGeom>
+                        </pic:spPr>
+                      </pic:pic>
+                    </a:graphicData>
+                  </a:graphic>
+                </wp:anchor>
+              </w:drawing>
             </w:r>
           </w:p>
         </w:tc>
@@ -3297,7 +3041,6 @@
             <w:tcBorders>
               <w:top w:val="single" w:sz="2" w:space="0" w:color="FFFFFF"/>
               <w:bottom w:val="single" w:sz="2" w:space="0" w:color="FFFFFF"/>
-              <w:insideH w:val="single" w:sz="2" w:space="0" w:color="FFFFFF"/>
             </w:tcBorders>
             <w:shd w:fill="auto" w:val="clear"/>
           </w:tcPr>
@@ -3333,7 +3076,6 @@
               <w:top w:val="single" w:sz="2" w:space="0" w:color="FFFFFF"/>
               <w:left w:val="single" w:sz="2" w:space="0" w:color="FFFFFF"/>
               <w:bottom w:val="single" w:sz="2" w:space="0" w:color="FFFFFF"/>
-              <w:insideH w:val="single" w:sz="2" w:space="0" w:color="FFFFFF"/>
             </w:tcBorders>
             <w:shd w:fill="auto" w:val="clear"/>
           </w:tcPr>
@@ -3369,7 +3111,6 @@
             <w:tcBorders>
               <w:top w:val="single" w:sz="2" w:space="0" w:color="FFFFFF"/>
               <w:bottom w:val="single" w:sz="2" w:space="0" w:color="FFFFFF"/>
-              <w:insideH w:val="single" w:sz="2" w:space="0" w:color="FFFFFF"/>
             </w:tcBorders>
             <w:shd w:fill="auto" w:val="clear"/>
           </w:tcPr>
@@ -3436,7 +3177,9 @@
       </w:rPr>
     </w:rPrDefault>
     <w:pPrDefault>
-      <w:pPr/>
+      <w:pPr>
+        <w:suppressAutoHyphens w:val="true"/>
+      </w:pPr>
     </w:pPrDefault>
   </w:docDefaults>
   <w:style w:type="paragraph" w:styleId="Normal">
@@ -3445,6 +3188,7 @@
     <w:pPr>
       <w:widowControl/>
       <w:bidi w:val="0"/>
+      <w:spacing w:before="0" w:after="0"/>
       <w:jc w:val="left"/>
     </w:pPr>
     <w:rPr>

</xml_diff>

<commit_message>
Fix some debug errors.
</commit_message>
<xml_diff>
--- a/backend/templates/docx/act_counts/Шаблон акта сверки.docx
+++ b/backend/templates/docx/act_counts/Шаблон акта сверки.docx
@@ -466,24 +466,24 @@
       </w:tblPr>
       <w:tblGrid>
         <w:gridCol w:w="1026"/>
-        <w:gridCol w:w="1965"/>
-        <w:gridCol w:w="2"/>
+        <w:gridCol w:w="1966"/>
+        <w:gridCol w:w="1"/>
         <w:gridCol w:w="898"/>
         <w:gridCol w:w="3"/>
-        <w:gridCol w:w="984"/>
+        <w:gridCol w:w="985"/>
         <w:gridCol w:w="2"/>
         <w:gridCol w:w="969"/>
-        <w:gridCol w:w="1968"/>
-        <w:gridCol w:w="2"/>
+        <w:gridCol w:w="1969"/>
+        <w:gridCol w:w="1"/>
         <w:gridCol w:w="897"/>
         <w:gridCol w:w="3"/>
-        <w:gridCol w:w="962"/>
+        <w:gridCol w:w="961"/>
       </w:tblGrid>
       <w:tr>
         <w:trPr/>
         <w:tc>
           <w:tcPr>
-            <w:tcW w:w="4878" w:type="dxa"/>
+            <w:tcW w:w="4879" w:type="dxa"/>
             <w:gridSpan w:val="6"/>
             <w:tcBorders>
               <w:top w:val="single" w:sz="2" w:space="0" w:color="000000"/>
@@ -523,7 +523,7 @@
         </w:tc>
         <w:tc>
           <w:tcPr>
-            <w:tcW w:w="4803" w:type="dxa"/>
+            <w:tcW w:w="4802" w:type="dxa"/>
             <w:gridSpan w:val="7"/>
             <w:tcBorders>
               <w:top w:val="single" w:sz="2" w:space="0" w:color="000000"/>
@@ -718,7 +718,7 @@
         </w:tc>
         <w:tc>
           <w:tcPr>
-            <w:tcW w:w="986" w:type="dxa"/>
+            <w:tcW w:w="987" w:type="dxa"/>
             <w:gridSpan w:val="2"/>
             <w:tcBorders>
               <w:top w:val="single" w:sz="2" w:space="0" w:color="000000"/>
@@ -877,7 +877,7 @@
         </w:tc>
         <w:tc>
           <w:tcPr>
-            <w:tcW w:w="962" w:type="dxa"/>
+            <w:tcW w:w="961" w:type="dxa"/>
             <w:tcBorders>
               <w:top w:val="single" w:sz="2" w:space="0" w:color="000000"/>
               <w:left w:val="single" w:sz="2" w:space="0" w:color="000000"/>
@@ -922,7 +922,7 @@
         </w:trPr>
         <w:tc>
           <w:tcPr>
-            <w:tcW w:w="2991" w:type="dxa"/>
+            <w:tcW w:w="2992" w:type="dxa"/>
             <w:gridSpan w:val="2"/>
             <w:tcBorders>
               <w:top w:val="single" w:sz="2" w:space="0" w:color="000000"/>
@@ -962,7 +962,7 @@
         </w:tc>
         <w:tc>
           <w:tcPr>
-            <w:tcW w:w="900" w:type="dxa"/>
+            <w:tcW w:w="899" w:type="dxa"/>
             <w:gridSpan w:val="2"/>
             <w:tcBorders>
               <w:top w:val="single" w:sz="2" w:space="0" w:color="000000"/>
@@ -992,7 +992,7 @@
         </w:tc>
         <w:tc>
           <w:tcPr>
-            <w:tcW w:w="987" w:type="dxa"/>
+            <w:tcW w:w="988" w:type="dxa"/>
             <w:gridSpan w:val="2"/>
             <w:tcBorders>
               <w:top w:val="single" w:sz="2" w:space="0" w:color="000000"/>
@@ -1022,7 +1022,7 @@
         </w:tc>
         <w:tc>
           <w:tcPr>
-            <w:tcW w:w="2939" w:type="dxa"/>
+            <w:tcW w:w="2940" w:type="dxa"/>
             <w:gridSpan w:val="3"/>
             <w:tcBorders>
               <w:top w:val="single" w:sz="2" w:space="0" w:color="000000"/>
@@ -1062,7 +1062,7 @@
         </w:tc>
         <w:tc>
           <w:tcPr>
-            <w:tcW w:w="899" w:type="dxa"/>
+            <w:tcW w:w="898" w:type="dxa"/>
             <w:gridSpan w:val="2"/>
             <w:tcBorders>
               <w:top w:val="single" w:sz="2" w:space="0" w:color="000000"/>
@@ -1092,7 +1092,7 @@
         </w:tc>
         <w:tc>
           <w:tcPr>
-            <w:tcW w:w="965" w:type="dxa"/>
+            <w:tcW w:w="964" w:type="dxa"/>
             <w:gridSpan w:val="2"/>
             <w:tcBorders>
               <w:top w:val="single" w:sz="2" w:space="0" w:color="000000"/>
@@ -1322,7 +1322,7 @@
         </w:tc>
         <w:tc>
           <w:tcPr>
-            <w:tcW w:w="986" w:type="dxa"/>
+            <w:tcW w:w="987" w:type="dxa"/>
             <w:gridSpan w:val="2"/>
             <w:tcBorders>
               <w:top w:val="single" w:sz="2" w:space="0" w:color="000000"/>
@@ -1441,7 +1441,7 @@
         </w:tc>
         <w:tc>
           <w:tcPr>
-            <w:tcW w:w="962" w:type="dxa"/>
+            <w:tcW w:w="961" w:type="dxa"/>
             <w:tcBorders>
               <w:top w:val="single" w:sz="2" w:space="0" w:color="000000"/>
               <w:left w:val="single" w:sz="2" w:space="0" w:color="000000"/>
@@ -1487,7 +1487,7 @@
         <w:trPr/>
         <w:tc>
           <w:tcPr>
-            <w:tcW w:w="2991" w:type="dxa"/>
+            <w:tcW w:w="2992" w:type="dxa"/>
             <w:gridSpan w:val="2"/>
             <w:tcBorders>
               <w:top w:val="single" w:sz="2" w:space="0" w:color="000000"/>
@@ -1527,7 +1527,7 @@
         </w:tc>
         <w:tc>
           <w:tcPr>
-            <w:tcW w:w="900" w:type="dxa"/>
+            <w:tcW w:w="899" w:type="dxa"/>
             <w:gridSpan w:val="2"/>
             <w:tcBorders>
               <w:top w:val="single" w:sz="2" w:space="0" w:color="000000"/>
@@ -1631,7 +1631,7 @@
         </w:tc>
         <w:tc>
           <w:tcPr>
-            <w:tcW w:w="987" w:type="dxa"/>
+            <w:tcW w:w="988" w:type="dxa"/>
             <w:gridSpan w:val="2"/>
             <w:tcBorders>
               <w:top w:val="single" w:sz="2" w:space="0" w:color="000000"/>
@@ -1661,7 +1661,7 @@
         </w:tc>
         <w:tc>
           <w:tcPr>
-            <w:tcW w:w="2939" w:type="dxa"/>
+            <w:tcW w:w="2940" w:type="dxa"/>
             <w:gridSpan w:val="3"/>
             <w:tcBorders>
               <w:top w:val="single" w:sz="2" w:space="0" w:color="000000"/>
@@ -1701,7 +1701,7 @@
         </w:tc>
         <w:tc>
           <w:tcPr>
-            <w:tcW w:w="899" w:type="dxa"/>
+            <w:tcW w:w="898" w:type="dxa"/>
             <w:gridSpan w:val="2"/>
             <w:tcBorders>
               <w:top w:val="single" w:sz="2" w:space="0" w:color="000000"/>
@@ -1731,7 +1731,7 @@
         </w:tc>
         <w:tc>
           <w:tcPr>
-            <w:tcW w:w="965" w:type="dxa"/>
+            <w:tcW w:w="964" w:type="dxa"/>
             <w:gridSpan w:val="2"/>
             <w:tcBorders>
               <w:top w:val="single" w:sz="2" w:space="0" w:color="000000"/>
@@ -1767,7 +1767,7 @@
         </w:trPr>
         <w:tc>
           <w:tcPr>
-            <w:tcW w:w="2991" w:type="dxa"/>
+            <w:tcW w:w="2992" w:type="dxa"/>
             <w:gridSpan w:val="2"/>
             <w:tcBorders>
               <w:top w:val="single" w:sz="2" w:space="0" w:color="000000"/>
@@ -1807,7 +1807,7 @@
         </w:tc>
         <w:tc>
           <w:tcPr>
-            <w:tcW w:w="900" w:type="dxa"/>
+            <w:tcW w:w="899" w:type="dxa"/>
             <w:gridSpan w:val="2"/>
             <w:tcBorders>
               <w:top w:val="single" w:sz="2" w:space="0" w:color="000000"/>
@@ -1911,7 +1911,7 @@
         </w:tc>
         <w:tc>
           <w:tcPr>
-            <w:tcW w:w="987" w:type="dxa"/>
+            <w:tcW w:w="988" w:type="dxa"/>
             <w:gridSpan w:val="2"/>
             <w:tcBorders>
               <w:top w:val="single" w:sz="2" w:space="0" w:color="000000"/>
@@ -1941,7 +1941,7 @@
         </w:tc>
         <w:tc>
           <w:tcPr>
-            <w:tcW w:w="2939" w:type="dxa"/>
+            <w:tcW w:w="2940" w:type="dxa"/>
             <w:gridSpan w:val="3"/>
             <w:tcBorders>
               <w:top w:val="single" w:sz="2" w:space="0" w:color="000000"/>
@@ -1981,7 +1981,7 @@
         </w:tc>
         <w:tc>
           <w:tcPr>
-            <w:tcW w:w="899" w:type="dxa"/>
+            <w:tcW w:w="898" w:type="dxa"/>
             <w:gridSpan w:val="2"/>
             <w:tcBorders>
               <w:top w:val="single" w:sz="2" w:space="0" w:color="000000"/>
@@ -2011,7 +2011,7 @@
         </w:tc>
         <w:tc>
           <w:tcPr>
-            <w:tcW w:w="965" w:type="dxa"/>
+            <w:tcW w:w="964" w:type="dxa"/>
             <w:gridSpan w:val="2"/>
             <w:tcBorders>
               <w:top w:val="single" w:sz="2" w:space="0" w:color="000000"/>
@@ -2717,6 +2717,51 @@
                 <w:sz w:val="12"/>
                 <w:szCs w:val="12"/>
               </w:rPr>
+              <w:drawing>
+                <wp:anchor behindDoc="0" distT="0" distB="0" distL="0" distR="0" simplePos="0" locked="0" layoutInCell="1" allowOverlap="1" relativeHeight="3">
+                  <wp:simplePos x="0" y="0"/>
+                  <wp:positionH relativeFrom="column">
+                    <wp:posOffset>47625</wp:posOffset>
+                  </wp:positionH>
+                  <wp:positionV relativeFrom="paragraph">
+                    <wp:posOffset>67945</wp:posOffset>
+                  </wp:positionV>
+                  <wp:extent cx="2520315" cy="467995"/>
+                  <wp:effectExtent l="0" t="0" r="0" b="0"/>
+                  <wp:wrapNone/>
+                  <wp:docPr id="1" name="Изображение3" descr=""/>
+                  <wp:cNvGraphicFramePr>
+                    <a:graphicFrameLocks xmlns:a="http://schemas.openxmlformats.org/drawingml/2006/main" noChangeAspect="1"/>
+                  </wp:cNvGraphicFramePr>
+                  <a:graphic xmlns:a="http://schemas.openxmlformats.org/drawingml/2006/main">
+                    <a:graphicData uri="http://schemas.openxmlformats.org/drawingml/2006/picture">
+                      <pic:pic xmlns:pic="http://schemas.openxmlformats.org/drawingml/2006/picture">
+                        <pic:nvPicPr>
+                          <pic:cNvPr id="1" name="Изображение3" descr=""/>
+                          <pic:cNvPicPr>
+                            <a:picLocks noChangeAspect="1" noChangeArrowheads="1"/>
+                          </pic:cNvPicPr>
+                        </pic:nvPicPr>
+                        <pic:blipFill>
+                          <a:blip r:embed="rId2"/>
+                          <a:stretch>
+                            <a:fillRect/>
+                          </a:stretch>
+                        </pic:blipFill>
+                        <pic:spPr bwMode="auto">
+                          <a:xfrm>
+                            <a:off x="0" y="0"/>
+                            <a:ext cx="2520315" cy="467995"/>
+                          </a:xfrm>
+                          <a:prstGeom prst="rect">
+                            <a:avLst/>
+                          </a:prstGeom>
+                        </pic:spPr>
+                      </pic:pic>
+                    </a:graphicData>
+                  </a:graphic>
+                </wp:anchor>
+              </w:drawing>
             </w:r>
           </w:p>
         </w:tc>
@@ -2998,7 +3043,7 @@
                   <wp:extent cx="1320165" cy="1323975"/>
                   <wp:effectExtent l="0" t="0" r="0" b="0"/>
                   <wp:wrapNone/>
-                  <wp:docPr id="1" name="Изображение1" descr=""/>
+                  <wp:docPr id="2" name="Изображение1" descr=""/>
                   <wp:cNvGraphicFramePr>
                     <a:graphicFrameLocks xmlns:a="http://schemas.openxmlformats.org/drawingml/2006/main" noChangeAspect="1"/>
                   </wp:cNvGraphicFramePr>
@@ -3006,13 +3051,13 @@
                     <a:graphicData uri="http://schemas.openxmlformats.org/drawingml/2006/picture">
                       <pic:pic xmlns:pic="http://schemas.openxmlformats.org/drawingml/2006/picture">
                         <pic:nvPicPr>
-                          <pic:cNvPr id="1" name="Изображение1" descr=""/>
+                          <pic:cNvPr id="2" name="Изображение1" descr=""/>
                           <pic:cNvPicPr>
                             <a:picLocks noChangeAspect="1" noChangeArrowheads="1"/>
                           </pic:cNvPicPr>
                         </pic:nvPicPr>
                         <pic:blipFill>
-                          <a:blip r:embed="rId2"/>
+                          <a:blip r:embed="rId3"/>
                           <a:stretch>
                             <a:fillRect/>
                           </a:stretch>
@@ -3187,6 +3232,7 @@
     <w:qFormat/>
     <w:pPr>
       <w:widowControl/>
+      <w:suppressAutoHyphens w:val="true"/>
       <w:bidi w:val="0"/>
       <w:spacing w:before="0" w:after="0"/>
       <w:jc w:val="left"/>

</xml_diff>